<commit_message>
- Table888 - interim update, segmentation fix
</commit_message>
<xml_diff>
--- a/Table888/trunk/doc/Table888_Paging_System.docx
+++ b/Table888/trunk/doc/Table888_Paging_System.docx
@@ -51,9 +51,65 @@
     </w:p>
     <w:p>
       <w:pPr>
+        <w:spacing w:line="360" w:lineRule="auto"/>
+        <w:ind w:left="720"/>
+      </w:pPr>
+      <w:r>
+        <w:rPr>
+          <w:noProof/>
+          <w:lang w:eastAsia="en-CA"/>
+        </w:rPr>
+        <w:drawing>
+          <wp:inline distT="0" distB="0" distL="0" distR="0">
+            <wp:extent cx="5943600" cy="4457700"/>
+            <wp:effectExtent l="0" t="0" r="0" b="0"/>
+            <wp:docPr id="1" name="Picture 1"/>
+            <wp:cNvGraphicFramePr>
+              <a:graphicFrameLocks xmlns:a="http://schemas.openxmlformats.org/drawingml/2006/main" noChangeAspect="1"/>
+            </wp:cNvGraphicFramePr>
+            <a:graphic xmlns:a="http://schemas.openxmlformats.org/drawingml/2006/main">
+              <a:graphicData uri="http://schemas.openxmlformats.org/drawingml/2006/picture">
+                <pic:pic xmlns:pic="http://schemas.openxmlformats.org/drawingml/2006/picture">
+                  <pic:nvPicPr>
+                    <pic:cNvPr id="0" name="VirtToPhys.jpg"/>
+                    <pic:cNvPicPr/>
+                  </pic:nvPicPr>
+                  <pic:blipFill>
+                    <a:blip r:embed="rId5">
+                      <a:extLst>
+                        <a:ext uri="{28A0092B-C50C-407E-A947-70E740481C1C}">
+                          <a14:useLocalDpi xmlns:a14="http://schemas.microsoft.com/office/drawing/2010/main" val="0"/>
+                        </a:ext>
+                      </a:extLst>
+                    </a:blip>
+                    <a:stretch>
+                      <a:fillRect/>
+                    </a:stretch>
+                  </pic:blipFill>
+                  <pic:spPr>
+                    <a:xfrm>
+                      <a:off x="0" y="0"/>
+                      <a:ext cx="5943600" cy="4457700"/>
+                    </a:xfrm>
+                    <a:prstGeom prst="rect">
+                      <a:avLst/>
+                    </a:prstGeom>
+                  </pic:spPr>
+                </pic:pic>
+              </a:graphicData>
+            </a:graphic>
+          </wp:inline>
+        </w:drawing>
+      </w:r>
+      <w:bookmarkStart w:id="0" w:name="_GoBack"/>
+      <w:bookmarkEnd w:id="0"/>
+    </w:p>
+    <w:p>
+      <w:pPr>
         <w:pStyle w:val="Heading2"/>
       </w:pPr>
       <w:r>
+        <w:lastRenderedPageBreak/>
         <w:t>Page Tables</w:t>
       </w:r>
     </w:p>
@@ -111,7 +167,21 @@
               <w:rPr>
                 <w:vertAlign w:val="subscript"/>
               </w:rPr>
-              <w:t>63..12</w:t>
+              <w:t>63</w:t>
+            </w:r>
+            <w:proofErr w:type="gramStart"/>
+            <w:r>
+              <w:rPr>
+                <w:vertAlign w:val="subscript"/>
+              </w:rPr>
+              <w:t>..</w:t>
+            </w:r>
+            <w:proofErr w:type="gramEnd"/>
+            <w:r>
+              <w:rPr>
+                <w:vertAlign w:val="subscript"/>
+              </w:rPr>
+              <w:t>12</w:t>
             </w:r>
           </w:p>
         </w:tc>
@@ -262,7 +332,21 @@
               <w:rPr>
                 <w:vertAlign w:val="subscript"/>
               </w:rPr>
-              <w:t>20..12</w:t>
+              <w:t>20</w:t>
+            </w:r>
+            <w:proofErr w:type="gramStart"/>
+            <w:r>
+              <w:rPr>
+                <w:vertAlign w:val="subscript"/>
+              </w:rPr>
+              <w:t>..</w:t>
+            </w:r>
+            <w:proofErr w:type="gramEnd"/>
+            <w:r>
+              <w:rPr>
+                <w:vertAlign w:val="subscript"/>
+              </w:rPr>
+              <w:t>12</w:t>
             </w:r>
           </w:p>
         </w:tc>
@@ -314,7 +398,21 @@
               <w:rPr>
                 <w:vertAlign w:val="subscript"/>
               </w:rPr>
-              <w:t>29..12</w:t>
+              <w:t>29</w:t>
+            </w:r>
+            <w:proofErr w:type="gramStart"/>
+            <w:r>
+              <w:rPr>
+                <w:vertAlign w:val="subscript"/>
+              </w:rPr>
+              <w:t>..</w:t>
+            </w:r>
+            <w:proofErr w:type="gramEnd"/>
+            <w:r>
+              <w:rPr>
+                <w:vertAlign w:val="subscript"/>
+              </w:rPr>
+              <w:t>12</w:t>
             </w:r>
           </w:p>
         </w:tc>
@@ -366,7 +464,21 @@
               <w:rPr>
                 <w:vertAlign w:val="subscript"/>
               </w:rPr>
-              <w:t>38..12</w:t>
+              <w:t>38</w:t>
+            </w:r>
+            <w:proofErr w:type="gramStart"/>
+            <w:r>
+              <w:rPr>
+                <w:vertAlign w:val="subscript"/>
+              </w:rPr>
+              <w:t>..</w:t>
+            </w:r>
+            <w:proofErr w:type="gramEnd"/>
+            <w:r>
+              <w:rPr>
+                <w:vertAlign w:val="subscript"/>
+              </w:rPr>
+              <w:t>12</w:t>
             </w:r>
           </w:p>
         </w:tc>
@@ -418,7 +530,21 @@
               <w:rPr>
                 <w:vertAlign w:val="subscript"/>
               </w:rPr>
-              <w:t>47..12</w:t>
+              <w:t>47</w:t>
+            </w:r>
+            <w:proofErr w:type="gramStart"/>
+            <w:r>
+              <w:rPr>
+                <w:vertAlign w:val="subscript"/>
+              </w:rPr>
+              <w:t>..</w:t>
+            </w:r>
+            <w:proofErr w:type="gramEnd"/>
+            <w:r>
+              <w:rPr>
+                <w:vertAlign w:val="subscript"/>
+              </w:rPr>
+              <w:t>12</w:t>
             </w:r>
           </w:p>
         </w:tc>
@@ -469,7 +595,21 @@
               <w:rPr>
                 <w:vertAlign w:val="subscript"/>
               </w:rPr>
-              <w:t>56..12</w:t>
+              <w:t>56</w:t>
+            </w:r>
+            <w:proofErr w:type="gramStart"/>
+            <w:r>
+              <w:rPr>
+                <w:vertAlign w:val="subscript"/>
+              </w:rPr>
+              <w:t>..</w:t>
+            </w:r>
+            <w:proofErr w:type="gramEnd"/>
+            <w:r>
+              <w:rPr>
+                <w:vertAlign w:val="subscript"/>
+              </w:rPr>
+              <w:t>12</w:t>
             </w:r>
           </w:p>
         </w:tc>
@@ -516,11 +656,19 @@
               </w:rPr>
               <w:t>63</w:t>
             </w:r>
-            <w:r>
-              <w:rPr>
-                <w:vertAlign w:val="subscript"/>
-              </w:rPr>
-              <w:t>..12</w:t>
+            <w:proofErr w:type="gramStart"/>
+            <w:r>
+              <w:rPr>
+                <w:vertAlign w:val="subscript"/>
+              </w:rPr>
+              <w:t>..</w:t>
+            </w:r>
+            <w:proofErr w:type="gramEnd"/>
+            <w:r>
+              <w:rPr>
+                <w:vertAlign w:val="subscript"/>
+              </w:rPr>
+              <w:t>12</w:t>
             </w:r>
           </w:p>
         </w:tc>
@@ -652,7 +800,21 @@
               <w:rPr>
                 <w:vertAlign w:val="subscript"/>
               </w:rPr>
-              <w:t>63..12</w:t>
+              <w:t>63</w:t>
+            </w:r>
+            <w:proofErr w:type="gramStart"/>
+            <w:r>
+              <w:rPr>
+                <w:vertAlign w:val="subscript"/>
+              </w:rPr>
+              <w:t>..</w:t>
+            </w:r>
+            <w:proofErr w:type="gramEnd"/>
+            <w:r>
+              <w:rPr>
+                <w:vertAlign w:val="subscript"/>
+              </w:rPr>
+              <w:t>12</w:t>
             </w:r>
           </w:p>
         </w:tc>
@@ -869,7 +1031,21 @@
               <w:rPr>
                 <w:vertAlign w:val="subscript"/>
               </w:rPr>
-              <w:t>63..12</w:t>
+              <w:t>63</w:t>
+            </w:r>
+            <w:proofErr w:type="gramStart"/>
+            <w:r>
+              <w:rPr>
+                <w:vertAlign w:val="subscript"/>
+              </w:rPr>
+              <w:t>..</w:t>
+            </w:r>
+            <w:proofErr w:type="gramEnd"/>
+            <w:r>
+              <w:rPr>
+                <w:vertAlign w:val="subscript"/>
+              </w:rPr>
+              <w:t>12</w:t>
             </w:r>
           </w:p>
         </w:tc>
@@ -1125,6 +1301,7 @@
         <w:spacing w:after="0"/>
         <w:ind w:left="720"/>
       </w:pPr>
+      <w:proofErr w:type="gramStart"/>
       <w:r>
         <w:t>x</w:t>
       </w:r>
@@ -1134,6 +1311,7 @@
         </w:rPr>
         <w:t>1</w:t>
       </w:r>
+      <w:proofErr w:type="gramEnd"/>
       <w:r>
         <w:t>: executable</w:t>
       </w:r>
@@ -1216,7 +1394,15 @@
         <w:t>. However there are several prefix instructions, when combined with a prefix an instruction might cross a page boundary.</w:t>
       </w:r>
       <w:r>
-        <w:t xml:space="preserve"> This is bad news. The problem is that the prefixing would get lost in the shuffle to move the missing page into memory. There are two solutions, one is to go back a page in memory and re-execute the prefix after the missing page is loaded. This is complicated by the fact that both pages are required to be present in memory, otherwise the processor would thrash back and forth trying to execute the instruction.</w:t>
+        <w:t xml:space="preserve"> This is bad news. The problem is that the prefixing would get lost in the shuffle to move the missing page into memory. There are two solutions, one is to go back a page in memory and re-execute the prefix after the missing page is loaded. This is complicated by the fact that both pages are required to be present in </w:t>
+      </w:r>
+      <w:proofErr w:type="gramStart"/>
+      <w:r>
+        <w:t>memory,</w:t>
+      </w:r>
+      <w:proofErr w:type="gramEnd"/>
+      <w:r>
+        <w:t xml:space="preserve"> otherwise the processor would thrash back and forth trying to execute the instruction.</w:t>
       </w:r>
       <w:r>
         <w:t xml:space="preserve"> The second solution is to force the instruction stream to output the prefixes so that they don’t cross page boundaries. This can be handled by the assembler.</w:t>
@@ -1227,8 +1413,6 @@
       <w:r>
         <w:t xml:space="preserve"> The following example shows that the prefix instruction to a store byte operation is forced onto the next page of memory.</w:t>
       </w:r>
-      <w:bookmarkStart w:id="0" w:name="_GoBack"/>
-      <w:bookmarkEnd w:id="0"/>
     </w:p>
     <w:p>
       <w:pPr>
@@ -1288,8 +1472,17 @@
                 <w:szCs w:val="18"/>
               </w:rPr>
               <w:tab/>
+            </w:r>
+            <w:proofErr w:type="spellStart"/>
+            <w:r>
+              <w:rPr>
+                <w:rFonts w:ascii="Courier New" w:hAnsi="Courier New" w:cs="Courier New"/>
+                <w:sz w:val="18"/>
+                <w:szCs w:val="18"/>
+              </w:rPr>
               <w:t>bne</w:t>
             </w:r>
+            <w:proofErr w:type="spellEnd"/>
             <w:r>
               <w:rPr>
                 <w:rFonts w:ascii="Courier New" w:hAnsi="Courier New" w:cs="Courier New"/>
@@ -1343,8 +1536,17 @@
                 <w:szCs w:val="18"/>
               </w:rPr>
               <w:tab/>
+            </w:r>
+            <w:proofErr w:type="spellStart"/>
+            <w:r>
+              <w:rPr>
+                <w:rFonts w:ascii="Courier New" w:hAnsi="Courier New" w:cs="Courier New"/>
+                <w:sz w:val="18"/>
+                <w:szCs w:val="18"/>
+              </w:rPr>
               <w:t>ldi</w:t>
             </w:r>
+            <w:proofErr w:type="spellEnd"/>
             <w:r>
               <w:rPr>
                 <w:rFonts w:ascii="Courier New" w:hAnsi="Courier New" w:cs="Courier New"/>
@@ -1462,7 +1664,97 @@
                 <w:szCs w:val="18"/>
               </w:rPr>
               <w:tab/>
-              <w:t xml:space="preserve">EA EA EA EA EA       ; imm </w:t>
+              <w:t xml:space="preserve">EA </w:t>
+            </w:r>
+            <w:proofErr w:type="spellStart"/>
+            <w:r>
+              <w:rPr>
+                <w:rFonts w:ascii="Courier New" w:hAnsi="Courier New" w:cs="Courier New"/>
+                <w:sz w:val="18"/>
+                <w:szCs w:val="18"/>
+              </w:rPr>
+              <w:t>EA</w:t>
+            </w:r>
+            <w:proofErr w:type="spellEnd"/>
+            <w:r>
+              <w:rPr>
+                <w:rFonts w:ascii="Courier New" w:hAnsi="Courier New" w:cs="Courier New"/>
+                <w:sz w:val="18"/>
+                <w:szCs w:val="18"/>
+              </w:rPr>
+              <w:t xml:space="preserve"> </w:t>
+            </w:r>
+            <w:proofErr w:type="spellStart"/>
+            <w:r>
+              <w:rPr>
+                <w:rFonts w:ascii="Courier New" w:hAnsi="Courier New" w:cs="Courier New"/>
+                <w:sz w:val="18"/>
+                <w:szCs w:val="18"/>
+              </w:rPr>
+              <w:t>EA</w:t>
+            </w:r>
+            <w:proofErr w:type="spellEnd"/>
+            <w:r>
+              <w:rPr>
+                <w:rFonts w:ascii="Courier New" w:hAnsi="Courier New" w:cs="Courier New"/>
+                <w:sz w:val="18"/>
+                <w:szCs w:val="18"/>
+              </w:rPr>
+              <w:t xml:space="preserve"> </w:t>
+            </w:r>
+            <w:proofErr w:type="spellStart"/>
+            <w:r>
+              <w:rPr>
+                <w:rFonts w:ascii="Courier New" w:hAnsi="Courier New" w:cs="Courier New"/>
+                <w:sz w:val="18"/>
+                <w:szCs w:val="18"/>
+              </w:rPr>
+              <w:t>EA</w:t>
+            </w:r>
+            <w:proofErr w:type="spellEnd"/>
+            <w:r>
+              <w:rPr>
+                <w:rFonts w:ascii="Courier New" w:hAnsi="Courier New" w:cs="Courier New"/>
+                <w:sz w:val="18"/>
+                <w:szCs w:val="18"/>
+              </w:rPr>
+              <w:t xml:space="preserve"> </w:t>
+            </w:r>
+            <w:proofErr w:type="spellStart"/>
+            <w:r>
+              <w:rPr>
+                <w:rFonts w:ascii="Courier New" w:hAnsi="Courier New" w:cs="Courier New"/>
+                <w:sz w:val="18"/>
+                <w:szCs w:val="18"/>
+              </w:rPr>
+              <w:t>EA</w:t>
+            </w:r>
+            <w:proofErr w:type="spellEnd"/>
+            <w:r>
+              <w:rPr>
+                <w:rFonts w:ascii="Courier New" w:hAnsi="Courier New" w:cs="Courier New"/>
+                <w:sz w:val="18"/>
+                <w:szCs w:val="18"/>
+              </w:rPr>
+              <w:t xml:space="preserve">       ; </w:t>
+            </w:r>
+            <w:proofErr w:type="spellStart"/>
+            <w:r>
+              <w:rPr>
+                <w:rFonts w:ascii="Courier New" w:hAnsi="Courier New" w:cs="Courier New"/>
+                <w:sz w:val="18"/>
+                <w:szCs w:val="18"/>
+              </w:rPr>
+              <w:t>imm</w:t>
+            </w:r>
+            <w:proofErr w:type="spellEnd"/>
+            <w:r>
+              <w:rPr>
+                <w:rFonts w:ascii="Courier New" w:hAnsi="Courier New" w:cs="Courier New"/>
+                <w:sz w:val="18"/>
+                <w:szCs w:val="18"/>
+              </w:rPr>
+              <w:t xml:space="preserve"> </w:t>
             </w:r>
           </w:p>
           <w:p>
@@ -1491,7 +1783,79 @@
                 <w:szCs w:val="18"/>
               </w:rPr>
               <w:tab/>
-              <w:t xml:space="preserve">EA EA EA EA EA </w:t>
+              <w:t xml:space="preserve">EA </w:t>
+            </w:r>
+            <w:proofErr w:type="spellStart"/>
+            <w:r>
+              <w:rPr>
+                <w:rFonts w:ascii="Courier New" w:hAnsi="Courier New" w:cs="Courier New"/>
+                <w:sz w:val="18"/>
+                <w:szCs w:val="18"/>
+              </w:rPr>
+              <w:t>EA</w:t>
+            </w:r>
+            <w:proofErr w:type="spellEnd"/>
+            <w:r>
+              <w:rPr>
+                <w:rFonts w:ascii="Courier New" w:hAnsi="Courier New" w:cs="Courier New"/>
+                <w:sz w:val="18"/>
+                <w:szCs w:val="18"/>
+              </w:rPr>
+              <w:t xml:space="preserve"> </w:t>
+            </w:r>
+            <w:proofErr w:type="spellStart"/>
+            <w:r>
+              <w:rPr>
+                <w:rFonts w:ascii="Courier New" w:hAnsi="Courier New" w:cs="Courier New"/>
+                <w:sz w:val="18"/>
+                <w:szCs w:val="18"/>
+              </w:rPr>
+              <w:t>EA</w:t>
+            </w:r>
+            <w:proofErr w:type="spellEnd"/>
+            <w:r>
+              <w:rPr>
+                <w:rFonts w:ascii="Courier New" w:hAnsi="Courier New" w:cs="Courier New"/>
+                <w:sz w:val="18"/>
+                <w:szCs w:val="18"/>
+              </w:rPr>
+              <w:t xml:space="preserve"> </w:t>
+            </w:r>
+            <w:proofErr w:type="spellStart"/>
+            <w:r>
+              <w:rPr>
+                <w:rFonts w:ascii="Courier New" w:hAnsi="Courier New" w:cs="Courier New"/>
+                <w:sz w:val="18"/>
+                <w:szCs w:val="18"/>
+              </w:rPr>
+              <w:t>EA</w:t>
+            </w:r>
+            <w:proofErr w:type="spellEnd"/>
+            <w:r>
+              <w:rPr>
+                <w:rFonts w:ascii="Courier New" w:hAnsi="Courier New" w:cs="Courier New"/>
+                <w:sz w:val="18"/>
+                <w:szCs w:val="18"/>
+              </w:rPr>
+              <w:t xml:space="preserve"> </w:t>
+            </w:r>
+            <w:proofErr w:type="spellStart"/>
+            <w:r>
+              <w:rPr>
+                <w:rFonts w:ascii="Courier New" w:hAnsi="Courier New" w:cs="Courier New"/>
+                <w:sz w:val="18"/>
+                <w:szCs w:val="18"/>
+              </w:rPr>
+              <w:t>EA</w:t>
+            </w:r>
+            <w:proofErr w:type="spellEnd"/>
+            <w:r>
+              <w:rPr>
+                <w:rFonts w:ascii="Courier New" w:hAnsi="Courier New" w:cs="Courier New"/>
+                <w:sz w:val="18"/>
+                <w:szCs w:val="18"/>
+              </w:rPr>
+              <w:t xml:space="preserve"> </w:t>
             </w:r>
           </w:p>
           <w:p>
@@ -1548,8 +1912,17 @@
                 <w:szCs w:val="18"/>
               </w:rPr>
               <w:tab/>
+            </w:r>
+            <w:proofErr w:type="spellStart"/>
+            <w:r>
+              <w:rPr>
+                <w:rFonts w:ascii="Courier New" w:hAnsi="Courier New" w:cs="Courier New"/>
+                <w:sz w:val="18"/>
+                <w:szCs w:val="18"/>
+              </w:rPr>
               <w:t>sb</w:t>
             </w:r>
+            <w:proofErr w:type="spellEnd"/>
             <w:r>
               <w:rPr>
                 <w:rFonts w:ascii="Courier New" w:hAnsi="Courier New" w:cs="Courier New"/>
@@ -1577,7 +1950,15 @@
         <w:ind w:left="720"/>
       </w:pPr>
       <w:r>
-        <w:t>Note that the NOP ramp’s won’t work if address space defined by a segment is paged out of memory and the segment isn’t aligned on a 4kB boundary.</w:t>
+        <w:t xml:space="preserve">Note that the NOP </w:t>
+      </w:r>
+      <w:proofErr w:type="gramStart"/>
+      <w:r>
+        <w:t>ramp’s</w:t>
+      </w:r>
+      <w:proofErr w:type="gramEnd"/>
+      <w:r>
+        <w:t xml:space="preserve"> won’t work if address space defined by a segment is paged out of memory and the segment isn’t aligned on a 4kB boundary.</w:t>
       </w:r>
     </w:p>
     <w:sectPr>
@@ -1880,6 +2261,36 @@
       <w:szCs w:val="28"/>
     </w:rPr>
   </w:style>
+  <w:style w:type="paragraph" w:styleId="BalloonText">
+    <w:name w:val="Balloon Text"/>
+    <w:basedOn w:val="Normal"/>
+    <w:link w:val="BalloonTextChar"/>
+    <w:uiPriority w:val="99"/>
+    <w:semiHidden/>
+    <w:unhideWhenUsed/>
+    <w:rsid w:val="00AE62F4"/>
+    <w:pPr>
+      <w:spacing w:after="0" w:line="240" w:lineRule="auto"/>
+    </w:pPr>
+    <w:rPr>
+      <w:rFonts w:ascii="Tahoma" w:hAnsi="Tahoma" w:cs="Tahoma"/>
+      <w:sz w:val="16"/>
+      <w:szCs w:val="16"/>
+    </w:rPr>
+  </w:style>
+  <w:style w:type="character" w:customStyle="1" w:styleId="BalloonTextChar">
+    <w:name w:val="Balloon Text Char"/>
+    <w:basedOn w:val="DefaultParagraphFont"/>
+    <w:link w:val="BalloonText"/>
+    <w:uiPriority w:val="99"/>
+    <w:semiHidden/>
+    <w:rsid w:val="00AE62F4"/>
+    <w:rPr>
+      <w:rFonts w:ascii="Tahoma" w:hAnsi="Tahoma" w:cs="Tahoma"/>
+      <w:sz w:val="16"/>
+      <w:szCs w:val="16"/>
+    </w:rPr>
+  </w:style>
 </w:styles>
 </file>
 
@@ -2173,6 +2584,36 @@
       <w:szCs w:val="28"/>
     </w:rPr>
   </w:style>
+  <w:style w:type="paragraph" w:styleId="BalloonText">
+    <w:name w:val="Balloon Text"/>
+    <w:basedOn w:val="Normal"/>
+    <w:link w:val="BalloonTextChar"/>
+    <w:uiPriority w:val="99"/>
+    <w:semiHidden/>
+    <w:unhideWhenUsed/>
+    <w:rsid w:val="00AE62F4"/>
+    <w:pPr>
+      <w:spacing w:after="0" w:line="240" w:lineRule="auto"/>
+    </w:pPr>
+    <w:rPr>
+      <w:rFonts w:ascii="Tahoma" w:hAnsi="Tahoma" w:cs="Tahoma"/>
+      <w:sz w:val="16"/>
+      <w:szCs w:val="16"/>
+    </w:rPr>
+  </w:style>
+  <w:style w:type="character" w:customStyle="1" w:styleId="BalloonTextChar">
+    <w:name w:val="Balloon Text Char"/>
+    <w:basedOn w:val="DefaultParagraphFont"/>
+    <w:link w:val="BalloonText"/>
+    <w:uiPriority w:val="99"/>
+    <w:semiHidden/>
+    <w:rsid w:val="00AE62F4"/>
+    <w:rPr>
+      <w:rFonts w:ascii="Tahoma" w:hAnsi="Tahoma" w:cs="Tahoma"/>
+      <w:sz w:val="16"/>
+      <w:szCs w:val="16"/>
+    </w:rPr>
+  </w:style>
 </w:styles>
 </file>
 

</xml_diff>